<commit_message>
Aktualizacja opisu programu v.1.0
</commit_message>
<xml_diff>
--- a/APP/Opis programu/OPIS PROGRAMU.docx
+++ b/APP/Opis programu/OPIS PROGRAMU.docx
@@ -68,7 +68,13 @@
         <w:rPr>
           <w:sz w:val="32"/>
         </w:rPr>
-        <w:t>Lista klientów</w:t>
+        <w:t>Kl</w:t>
+      </w:r>
+      <w:r>
+        <w:rPr>
+          <w:sz w:val="32"/>
+        </w:rPr>
+        <w:t>ienci</w:t>
       </w:r>
     </w:p>
     <w:p>
@@ -124,8 +130,6 @@
         </w:rPr>
         <w:t>Nowy klient</w:t>
       </w:r>
-      <w:bookmarkStart w:id="0" w:name="_GoBack"/>
-      <w:bookmarkEnd w:id="0"/>
     </w:p>
     <w:p>
       <w:pPr>
@@ -178,7 +182,61 @@
         <w:rPr>
           <w:sz w:val="32"/>
         </w:rPr>
+        <w:t>Filmy</w:t>
+      </w:r>
+    </w:p>
+    <w:p>
+      <w:pPr>
+        <w:pStyle w:val="Akapitzlist"/>
+        <w:numPr>
+          <w:ilvl w:val="0"/>
+          <w:numId w:val="4"/>
+        </w:numPr>
+        <w:rPr>
+          <w:sz w:val="32"/>
+        </w:rPr>
+      </w:pPr>
+      <w:r>
+        <w:rPr>
+          <w:sz w:val="32"/>
+        </w:rPr>
+        <w:t>Magazyn</w:t>
+      </w:r>
+    </w:p>
+    <w:p>
+      <w:pPr>
+        <w:pStyle w:val="Akapitzlist"/>
+        <w:numPr>
+          <w:ilvl w:val="0"/>
+          <w:numId w:val="4"/>
+        </w:numPr>
+        <w:rPr>
+          <w:sz w:val="32"/>
+        </w:rPr>
+      </w:pPr>
+      <w:r>
+        <w:rPr>
+          <w:sz w:val="32"/>
+        </w:rPr>
         <w:t>Kontrahenci</w:t>
+      </w:r>
+    </w:p>
+    <w:p>
+      <w:pPr>
+        <w:pStyle w:val="Akapitzlist"/>
+        <w:numPr>
+          <w:ilvl w:val="0"/>
+          <w:numId w:val="4"/>
+        </w:numPr>
+        <w:rPr>
+          <w:sz w:val="32"/>
+        </w:rPr>
+      </w:pPr>
+      <w:r>
+        <w:rPr>
+          <w:sz w:val="32"/>
+        </w:rPr>
+        <w:t>Historia</w:t>
       </w:r>
     </w:p>
     <w:p>
@@ -232,9 +290,9 @@
         <w:lastRenderedPageBreak/>
         <w:drawing>
           <wp:inline distT="0" distB="0" distL="0" distR="0">
-            <wp:extent cx="8886825" cy="5553075"/>
-            <wp:effectExtent l="0" t="0" r="9525" b="9525"/>
-            <wp:docPr id="3" name="Obraz 3"/>
+            <wp:extent cx="8877300" cy="4867275"/>
+            <wp:effectExtent l="0" t="0" r="0" b="9525"/>
+            <wp:docPr id="1" name="Obraz 1"/>
             <wp:cNvGraphicFramePr>
               <a:graphicFrameLocks xmlns:a="http://schemas.openxmlformats.org/drawingml/2006/main" noChangeAspect="1"/>
             </wp:cNvGraphicFramePr>
@@ -242,7 +300,7 @@
               <a:graphicData uri="http://schemas.openxmlformats.org/drawingml/2006/picture">
                 <pic:pic xmlns:pic="http://schemas.openxmlformats.org/drawingml/2006/picture">
                   <pic:nvPicPr>
-                    <pic:cNvPr id="0" name="Picture 3"/>
+                    <pic:cNvPr id="0" name="Picture 1"/>
                     <pic:cNvPicPr>
                       <a:picLocks noChangeAspect="1" noChangeArrowheads="1"/>
                     </pic:cNvPicPr>
@@ -263,7 +321,7 @@
                   <pic:spPr bwMode="auto">
                     <a:xfrm>
                       <a:off x="0" y="0"/>
-                      <a:ext cx="8886825" cy="5553075"/>
+                      <a:ext cx="8877300" cy="4867275"/>
                     </a:xfrm>
                     <a:prstGeom prst="rect">
                       <a:avLst/>
@@ -282,13 +340,6 @@
     </w:p>
     <w:p>
       <w:pPr>
-        <w:rPr>
-          <w:sz w:val="32"/>
-        </w:rPr>
-      </w:pPr>
-    </w:p>
-    <w:p>
-      <w:pPr>
         <w:pStyle w:val="Akapitzlist"/>
         <w:numPr>
           <w:ilvl w:val="0"/>
@@ -302,7 +353,6 @@
         <w:rPr>
           <w:sz w:val="32"/>
         </w:rPr>
-        <w:lastRenderedPageBreak/>
         <w:t xml:space="preserve">Lista </w:t>
       </w:r>
       <w:r>
@@ -368,6 +418,7 @@
         <w:rPr>
           <w:sz w:val="32"/>
         </w:rPr>
+        <w:lastRenderedPageBreak/>
         <w:t xml:space="preserve">Po </w:t>
       </w:r>
       <w:r>
@@ -548,16 +599,8 @@
         <w:rPr>
           <w:sz w:val="32"/>
         </w:rPr>
-        <w:t>Kontrahenci</w:t>
-      </w:r>
-    </w:p>
-    <w:p>
-      <w:pPr>
-        <w:pStyle w:val="Akapitzlist"/>
-        <w:rPr>
-          <w:sz w:val="32"/>
-        </w:rPr>
-      </w:pPr>
+        <w:t>Filmy</w:t>
+      </w:r>
     </w:p>
     <w:p>
       <w:pPr>
@@ -566,39 +609,16 @@
           <w:ilvl w:val="0"/>
           <w:numId w:val="2"/>
         </w:numPr>
-        <w:spacing w:after="0"/>
-        <w:rPr>
-          <w:sz w:val="32"/>
-        </w:rPr>
-      </w:pPr>
-      <w:r>
-        <w:rPr>
-          <w:sz w:val="32"/>
-        </w:rPr>
-        <w:t>O programie</w:t>
-      </w:r>
-    </w:p>
-    <w:p>
-      <w:pPr>
-        <w:pStyle w:val="Akapitzlist"/>
-        <w:rPr>
-          <w:sz w:val="32"/>
-        </w:rPr>
-      </w:pPr>
-      <w:r>
-        <w:rPr>
-          <w:sz w:val="32"/>
-        </w:rPr>
-        <w:t>Informacje o twórcach programu</w:t>
-      </w:r>
-    </w:p>
-    <w:p>
-      <w:pPr>
-        <w:pStyle w:val="Akapitzlist"/>
-        <w:rPr>
-          <w:sz w:val="32"/>
-        </w:rPr>
-      </w:pPr>
+        <w:rPr>
+          <w:sz w:val="32"/>
+        </w:rPr>
+      </w:pPr>
+      <w:r>
+        <w:rPr>
+          <w:sz w:val="32"/>
+        </w:rPr>
+        <w:t>Magazyn</w:t>
+      </w:r>
     </w:p>
     <w:p>
       <w:pPr>
@@ -615,31 +635,105 @@
         <w:rPr>
           <w:sz w:val="32"/>
         </w:rPr>
+        <w:t>Kontrahenci</w:t>
+      </w:r>
+    </w:p>
+    <w:p>
+      <w:pPr>
+        <w:pStyle w:val="Akapitzlist"/>
+        <w:numPr>
+          <w:ilvl w:val="0"/>
+          <w:numId w:val="2"/>
+        </w:numPr>
+        <w:rPr>
+          <w:sz w:val="32"/>
+        </w:rPr>
+      </w:pPr>
+      <w:r>
+        <w:rPr>
+          <w:sz w:val="32"/>
+        </w:rPr>
+        <w:t>Historia</w:t>
+      </w:r>
+    </w:p>
+    <w:p>
+      <w:pPr>
+        <w:pStyle w:val="Akapitzlist"/>
+        <w:numPr>
+          <w:ilvl w:val="0"/>
+          <w:numId w:val="2"/>
+        </w:numPr>
+        <w:spacing w:after="0"/>
+        <w:rPr>
+          <w:sz w:val="32"/>
+        </w:rPr>
+      </w:pPr>
+      <w:r>
+        <w:rPr>
+          <w:sz w:val="32"/>
+        </w:rPr>
+        <w:t>O programie</w:t>
+      </w:r>
+    </w:p>
+    <w:p>
+      <w:pPr>
+        <w:pStyle w:val="Akapitzlist"/>
+        <w:rPr>
+          <w:sz w:val="32"/>
+        </w:rPr>
+      </w:pPr>
+      <w:r>
+        <w:rPr>
+          <w:sz w:val="32"/>
+        </w:rPr>
+        <w:t>Informacje o twórcach programu</w:t>
+      </w:r>
+    </w:p>
+    <w:p>
+      <w:pPr>
+        <w:pStyle w:val="Akapitzlist"/>
+        <w:rPr>
+          <w:sz w:val="32"/>
+        </w:rPr>
+      </w:pPr>
+    </w:p>
+    <w:p>
+      <w:pPr>
+        <w:pStyle w:val="Akapitzlist"/>
+        <w:numPr>
+          <w:ilvl w:val="0"/>
+          <w:numId w:val="2"/>
+        </w:numPr>
+        <w:rPr>
+          <w:sz w:val="32"/>
+        </w:rPr>
+      </w:pPr>
+      <w:r>
+        <w:rPr>
+          <w:sz w:val="32"/>
+        </w:rPr>
         <w:t>Zamknij</w:t>
       </w:r>
     </w:p>
     <w:p>
       <w:pPr>
         <w:pStyle w:val="Akapitzlist"/>
-        <w:rPr>
-          <w:sz w:val="32"/>
-        </w:rPr>
-      </w:pPr>
-      <w:r>
-        <w:rPr>
-          <w:sz w:val="32"/>
-        </w:rPr>
-        <w:lastRenderedPageBreak/>
+        <w:numPr>
+          <w:ilvl w:val="0"/>
+          <w:numId w:val="2"/>
+        </w:numPr>
+        <w:rPr>
+          <w:sz w:val="32"/>
+        </w:rPr>
+      </w:pPr>
+      <w:r>
+        <w:rPr>
+          <w:sz w:val="32"/>
+        </w:rPr>
         <w:t>Przycisk kończy działanie programu</w:t>
       </w:r>
-    </w:p>
-    <w:p>
-      <w:pPr>
-        <w:pStyle w:val="Akapitzlist"/>
-        <w:rPr>
-          <w:sz w:val="32"/>
-        </w:rPr>
-      </w:pPr>
+      <w:bookmarkStart w:id="0" w:name="_GoBack"/>
+      <w:bookmarkEnd w:id="0"/>
     </w:p>
     <w:sectPr>
       <w:pgSz w:w="16838" w:h="11906" w:orient="landscape"/>

</xml_diff>

<commit_message>
Zmiany w opisie programu
Drobne zmiany i wersja w formacie PDF
</commit_message>
<xml_diff>
--- a/APP/Opis programu/OPIS PROGRAMU.docx
+++ b/APP/Opis programu/OPIS PROGRAMU.docx
@@ -10,6 +10,8 @@
           <w:sz w:val="32"/>
         </w:rPr>
       </w:pPr>
+      <w:bookmarkStart w:id="0" w:name="_GoBack"/>
+      <w:bookmarkEnd w:id="0"/>
       <w:r>
         <w:rPr>
           <w:sz w:val="32"/>
@@ -38,8 +40,8 @@
           <w:sz w:val="32"/>
         </w:rPr>
       </w:pPr>
-      <w:bookmarkStart w:id="0" w:name="OLE_LINK1"/>
-      <w:bookmarkStart w:id="1" w:name="OLE_LINK2"/>
+      <w:bookmarkStart w:id="1" w:name="OLE_LINK1"/>
+      <w:bookmarkStart w:id="2" w:name="OLE_LINK2"/>
       <w:r>
         <w:rPr>
           <w:sz w:val="32"/>
@@ -59,7 +61,7 @@
           <w:sz w:val="32"/>
         </w:rPr>
       </w:pPr>
-      <w:bookmarkStart w:id="2" w:name="OLE_LINK3"/>
+      <w:bookmarkStart w:id="3" w:name="OLE_LINK3"/>
       <w:r>
         <w:rPr>
           <w:sz w:val="32"/>
@@ -397,9 +399,9 @@
         <w:t>Zakończ</w:t>
       </w:r>
     </w:p>
-    <w:bookmarkEnd w:id="0"/>
     <w:bookmarkEnd w:id="1"/>
     <w:bookmarkEnd w:id="2"/>
+    <w:bookmarkEnd w:id="3"/>
     <w:p>
       <w:pPr>
         <w:rPr>
@@ -431,8 +433,6 @@
         </w:rPr>
         <w:t>Pokaż klientów</w:t>
       </w:r>
-      <w:bookmarkStart w:id="3" w:name="_GoBack"/>
-      <w:bookmarkEnd w:id="3"/>
     </w:p>
     <w:p>
       <w:pPr>

</xml_diff>